<commit_message>
Verder werken op APTs
</commit_message>
<xml_diff>
--- a/Virussen.docx
+++ b/Virussen.docx
@@ -1505,6 +1505,12 @@
         </w:rPr>
         <w:t>Kill chains give us a guideline but recent APT go far beyond this kill chain so not the only focus.</w:t>
       </w:r>
+      <w:r>
+        <w:rPr>
+          <w:lang w:val="en-US"/>
+        </w:rPr>
+        <w:t xml:space="preserve"> </w:t>
+      </w:r>
     </w:p>
     <w:p>
       <w:proofErr w:type="spellStart"/>
@@ -1555,20 +1561,110 @@
       </w:r>
     </w:p>
     <w:p>
+      <w:r>
+        <w:br/>
+        <w:t xml:space="preserve">In de </w:t>
+      </w:r>
+      <w:proofErr w:type="spellStart"/>
+      <w:r>
+        <w:t>kill</w:t>
+      </w:r>
+      <w:proofErr w:type="spellEnd"/>
+      <w:r>
+        <w:t xml:space="preserve"> chain willen we ze tegenhouden op derde moment proberen tegen te houden.</w:t>
+      </w:r>
+    </w:p>
+    <w:p>
+      <w:r>
+        <w:br w:type="page"/>
+      </w:r>
+    </w:p>
+    <w:p>
+      <w:pPr>
+        <w:rPr>
+          <w:lang w:val="en-US"/>
+        </w:rPr>
+      </w:pPr>
+      <w:r>
+        <w:rPr>
+          <w:lang w:val="en-US"/>
+        </w:rPr>
+        <w:lastRenderedPageBreak/>
+        <w:t xml:space="preserve">Rational Numbers. Any number that can be expressed in the form p/q, where p and q are integers, q 6= 0, is called a rational number. The letter Q is used to represent the set of </w:t>
+      </w:r>
+      <w:r>
+        <w:rPr>
+          <w:lang w:val="en-US"/>
+        </w:rPr>
+        <w:t>rational numbers. That is: Q = {</w:t>
+      </w:r>
+      <w:r>
+        <w:rPr>
+          <w:lang w:val="en-US"/>
+        </w:rPr>
+        <w:t xml:space="preserve"> p q : p and q are integers, q 6= 0</w:t>
+      </w:r>
+      <w:r>
+        <w:rPr>
+          <w:lang w:val="en-US"/>
+        </w:rPr>
+        <w:t xml:space="preserve"> }</w:t>
+      </w:r>
+    </w:p>
+    <w:p>
+      <w:pPr>
+        <w:rPr>
+          <w:lang w:val="en-US"/>
+        </w:rPr>
+      </w:pPr>
+    </w:p>
+    <w:p>
+      <w:pPr>
+        <w:rPr>
+          <w:lang w:val="en-US"/>
+        </w:rPr>
+      </w:pPr>
+      <w:r>
+        <w:rPr>
+          <w:lang w:val="en-US"/>
+        </w:rPr>
+        <w:t>How would you sum up all the real numbers between 0 and 10? You'd have to assemble all the real numbers in [0,10] and then add up their values. But there is an infinite number of reals just in [0,1], so you can't assemble all of them, by definition. So there is no way for you to sum all the reals between 0 and 10.</w:t>
+      </w:r>
+    </w:p>
+    <w:p>
+      <w:pPr>
+        <w:rPr>
+          <w:lang w:val="en-US"/>
+        </w:rPr>
+      </w:pPr>
+      <w:r>
+        <w:rPr>
+          <w:lang w:val="en-US"/>
+        </w:rPr>
+        <w:t>That's an intuitive explanation. We can deliver an actual proof:</w:t>
+      </w:r>
+    </w:p>
+    <w:p>
+      <w:pPr>
+        <w:rPr>
+          <w:lang w:val="en-US"/>
+        </w:rPr>
+      </w:pPr>
+      <w:r>
+        <w:rPr>
+          <w:lang w:val="en-US"/>
+        </w:rPr>
+        <w:t>Suppose, for contradiction, that the sum n of all reals in [0,10] is defined. This sum implies that we have a finite series converging to n, because the starting and ending terms of the interval are defined. A finite series is the sum of a sequence that has a finite number of terms. Take our sequence (ak) with its finite number of terms. As the sequence is finite, let the terms be ordered such that the sequence is monotonically strictly increasing. (Obviously we will not have two equal terms in the sequence.) Take any two adjacent terms ax,ax+1. The rationals are dense everywhere in the reals, so between ax,ax+1 there exists some pq s.t. ax&lt;pq&lt;ax+1. As pq is a rational, it is also a real, so there exists a real that is not in the sequence, so the sequence does not sum all the reals in the interval.</w:t>
+      </w:r>
       <w:bookmarkStart w:id="0" w:name="_GoBack"/>
       <w:bookmarkEnd w:id="0"/>
-      <w:r>
-        <w:br/>
-        <w:t xml:space="preserve">In de </w:t>
-      </w:r>
-      <w:proofErr w:type="spellStart"/>
-      <w:r>
-        <w:t>kill</w:t>
-      </w:r>
-      <w:proofErr w:type="spellEnd"/>
-      <w:r>
-        <w:t xml:space="preserve"> chain willen we ze tegenhouden op derde moment proberen tegen te houden.</w:t>
-      </w:r>
+    </w:p>
+    <w:p>
+      <w:pPr>
+        <w:rPr>
+          <w:lang w:val="en-US"/>
+        </w:rPr>
+      </w:pPr>
     </w:p>
     <w:sectPr>
       <w:pgSz w:w="11906" w:h="16838"/>
@@ -2422,6 +2518,32 @@
       <w:spacing w:after="0" w:line="240" w:lineRule="auto"/>
     </w:pPr>
   </w:style>
+  <w:style w:type="character" w:customStyle="1" w:styleId="mn">
+    <w:name w:val="mn"/>
+    <w:basedOn w:val="DefaultParagraphFont"/>
+    <w:rsid w:val="00955C5F"/>
+  </w:style>
+  <w:style w:type="character" w:customStyle="1" w:styleId="mo">
+    <w:name w:val="mo"/>
+    <w:basedOn w:val="DefaultParagraphFont"/>
+    <w:rsid w:val="00955C5F"/>
+  </w:style>
+  <w:style w:type="character" w:styleId="Strong">
+    <w:name w:val="Strong"/>
+    <w:basedOn w:val="DefaultParagraphFont"/>
+    <w:uiPriority w:val="22"/>
+    <w:qFormat/>
+    <w:rsid w:val="00955C5F"/>
+    <w:rPr>
+      <w:b/>
+      <w:bCs/>
+    </w:rPr>
+  </w:style>
+  <w:style w:type="character" w:customStyle="1" w:styleId="mi">
+    <w:name w:val="mi"/>
+    <w:basedOn w:val="DefaultParagraphFont"/>
+    <w:rsid w:val="00955C5F"/>
+  </w:style>
 </w:styles>
 </file>
 
@@ -2653,6 +2775,32 @@
     <w:pPr>
       <w:spacing w:after="0" w:line="240" w:lineRule="auto"/>
     </w:pPr>
+  </w:style>
+  <w:style w:type="character" w:customStyle="1" w:styleId="mn">
+    <w:name w:val="mn"/>
+    <w:basedOn w:val="DefaultParagraphFont"/>
+    <w:rsid w:val="00955C5F"/>
+  </w:style>
+  <w:style w:type="character" w:customStyle="1" w:styleId="mo">
+    <w:name w:val="mo"/>
+    <w:basedOn w:val="DefaultParagraphFont"/>
+    <w:rsid w:val="00955C5F"/>
+  </w:style>
+  <w:style w:type="character" w:styleId="Strong">
+    <w:name w:val="Strong"/>
+    <w:basedOn w:val="DefaultParagraphFont"/>
+    <w:uiPriority w:val="22"/>
+    <w:qFormat/>
+    <w:rsid w:val="00955C5F"/>
+    <w:rPr>
+      <w:b/>
+      <w:bCs/>
+    </w:rPr>
+  </w:style>
+  <w:style w:type="character" w:customStyle="1" w:styleId="mi">
+    <w:name w:val="mi"/>
+    <w:basedOn w:val="DefaultParagraphFont"/>
+    <w:rsid w:val="00955C5F"/>
   </w:style>
 </w:styles>
 </file>

</xml_diff>